<commit_message>
24.3.2018. - kratak sadrzaj (novi raspored za poglavlja SRSa)
</commit_message>
<xml_diff>
--- a/kratakSadrzajZaSRS.docx
+++ b/kratakSadrzajZaSRS.docx
@@ -895,6 +895,38 @@
         <w:rPr>
           <w:rFonts w:ascii="Times New Roman" w:hAnsi="Times New Roman" w:cs="Times New Roman"/>
         </w:rPr>
+        <w:t>Dijagram</w:t>
+      </w:r>
+      <w:proofErr w:type="spellEnd"/>
+      <w:r>
+        <w:rPr>
+          <w:rFonts w:ascii="Times New Roman" w:hAnsi="Times New Roman" w:cs="Times New Roman"/>
+        </w:rPr>
+        <w:t xml:space="preserve"> klasa</w:t>
+      </w:r>
+    </w:p>
+    <w:p>
+      <w:pPr>
+        <w:pStyle w:val="ListParagraph"/>
+        <w:numPr>
+          <w:ilvl w:val="1"/>
+          <w:numId w:val="1"/>
+        </w:numPr>
+        <w:rPr>
+          <w:rFonts w:ascii="Times New Roman" w:hAnsi="Times New Roman" w:cs="Times New Roman"/>
+        </w:rPr>
+      </w:pPr>
+      <w:r>
+        <w:rPr>
+          <w:rFonts w:ascii="Times New Roman" w:hAnsi="Times New Roman" w:cs="Times New Roman"/>
+        </w:rPr>
+        <w:t xml:space="preserve"> </w:t>
+      </w:r>
+      <w:proofErr w:type="spellStart"/>
+      <w:r>
+        <w:rPr>
+          <w:rFonts w:ascii="Times New Roman" w:hAnsi="Times New Roman" w:cs="Times New Roman"/>
+        </w:rPr>
         <w:t>Dijagrami</w:t>
       </w:r>
       <w:proofErr w:type="spellEnd"/>
@@ -1627,6 +1659,7 @@
         <w:rPr>
           <w:rFonts w:ascii="Times New Roman" w:hAnsi="Times New Roman" w:cs="Times New Roman"/>
         </w:rPr>
+        <w:lastRenderedPageBreak/>
         <w:t>Nefunkcionalni</w:t>
       </w:r>
       <w:proofErr w:type="spellEnd"/>
@@ -1661,7 +1694,6 @@
         <w:rPr>
           <w:rFonts w:ascii="Times New Roman" w:hAnsi="Times New Roman" w:cs="Times New Roman"/>
         </w:rPr>
-        <w:lastRenderedPageBreak/>
         <w:t>Performanse</w:t>
       </w:r>
       <w:proofErr w:type="spellEnd"/>
@@ -1901,6 +1933,12 @@
           <w:rFonts w:ascii="Times New Roman" w:hAnsi="Times New Roman" w:cs="Times New Roman"/>
         </w:rPr>
       </w:pPr>
+      <w:r>
+        <w:rPr>
+          <w:rFonts w:ascii="Times New Roman" w:hAnsi="Times New Roman" w:cs="Times New Roman"/>
+        </w:rPr>
+        <w:t xml:space="preserve"> </w:t>
+      </w:r>
       <w:proofErr w:type="spellStart"/>
       <w:r>
         <w:rPr>
@@ -1917,6 +1955,11 @@
           <w:ilvl w:val="1"/>
           <w:numId w:val="1"/>
         </w:numPr>
+        <w:tabs>
+          <w:tab w:val="left" w:pos="540"/>
+          <w:tab w:val="left" w:pos="1260"/>
+        </w:tabs>
+        <w:ind w:left="810" w:hanging="90"/>
         <w:rPr>
           <w:rFonts w:ascii="Times New Roman" w:hAnsi="Times New Roman" w:cs="Times New Roman"/>
         </w:rPr>
@@ -2575,7 +2618,7 @@
 </file>
 
 <file path=customXml/itemProps1.xml><?xml version="1.0" encoding="utf-8"?>
-<ds:datastoreItem xmlns:ds="http://schemas.openxmlformats.org/officeDocument/2006/customXml" ds:itemID="{BD3063C7-2F86-4B37-9E71-8C04A989A563}">
+<ds:datastoreItem xmlns:ds="http://schemas.openxmlformats.org/officeDocument/2006/customXml" ds:itemID="{0CEF5525-0ABA-4489-99C7-D6C556E8BF67}">
   <ds:schemaRefs>
     <ds:schemaRef ds:uri="http://schemas.openxmlformats.org/officeDocument/2006/bibliography"/>
   </ds:schemaRefs>

</xml_diff>